<commit_message>
comit desde otro pc
</commit_message>
<xml_diff>
--- a/Word_document.docx
+++ b/Word_document.docx
@@ -8,12 +8,22 @@
           <w:u w:val="single"/>
         </w:rPr>
       </w:pPr>
-      <w:r>
-        <w:t>Hello da’</w:t>
-      </w:r>
-      <w:r>
-        <w:t xml:space="preserve"> changiiing</w:t>
-      </w:r>
+      <w:proofErr w:type="spellStart"/>
+      <w:r>
+        <w:t>Hello</w:t>
+      </w:r>
+      <w:proofErr w:type="spellEnd"/>
+      <w:r>
+        <w:t xml:space="preserve"> da’</w:t>
+      </w:r>
+      <w:r>
+        <w:t xml:space="preserve"> </w:t>
+      </w:r>
+      <w:proofErr w:type="spellStart"/>
+      <w:r>
+        <w:t>changiiing</w:t>
+      </w:r>
+      <w:proofErr w:type="spellEnd"/>
       <w:r>
         <w:t xml:space="preserve"> popo</w:t>
       </w:r>
@@ -24,13 +34,54 @@
         <w:t>=4</w:t>
       </w:r>
       <w:r>
-        <w:t xml:space="preserve"> quick mats</w:t>
-      </w:r>
-      <w:r>
-        <w:t xml:space="preserve"> pimpom</w:t>
+        <w:t xml:space="preserve"> </w:t>
+      </w:r>
+      <w:proofErr w:type="spellStart"/>
+      <w:r>
+        <w:t>quick</w:t>
+      </w:r>
+      <w:proofErr w:type="spellEnd"/>
+      <w:r>
+        <w:t xml:space="preserve"> </w:t>
+      </w:r>
+      <w:proofErr w:type="spellStart"/>
+      <w:r>
+        <w:t>mats</w:t>
+      </w:r>
+      <w:proofErr w:type="spellEnd"/>
+      <w:r>
+        <w:t xml:space="preserve"> </w:t>
+      </w:r>
+      <w:proofErr w:type="spellStart"/>
+      <w:r>
+        <w:t>pimpom</w:t>
+      </w:r>
+      <w:proofErr w:type="spellEnd"/>
+      <w:r>
+        <w:t xml:space="preserve"> </w:t>
+      </w:r>
+      <w:proofErr w:type="spellStart"/>
+      <w:r>
+        <w:t>hey</w:t>
+      </w:r>
+      <w:proofErr w:type="spellEnd"/>
+      <w:r>
+        <w:t xml:space="preserve"> </w:t>
+      </w:r>
+      <w:r>
+        <w:rPr>
+          <w:u w:val="single"/>
+        </w:rPr>
+        <w:t>was</w:t>
       </w:r>
       <w:bookmarkStart w:id="0" w:name="_GoBack"/>
       <w:bookmarkEnd w:id="0"/>
+      <w:r>
+        <w:rPr>
+          <w:u w:val="single"/>
+        </w:rPr>
+        <w:t>up</w:t>
+      </w:r>
     </w:p>
     <w:sectPr>
       <w:pgSz w:w="11906" w:h="16838"/>

</xml_diff>

<commit_message>
comit desde otro pc 2
</commit_message>
<xml_diff>
--- a/Word_document.docx
+++ b/Word_document.docx
@@ -8,22 +8,12 @@
           <w:u w:val="single"/>
         </w:rPr>
       </w:pPr>
-      <w:proofErr w:type="spellStart"/>
-      <w:r>
-        <w:t>Hello</w:t>
-      </w:r>
-      <w:proofErr w:type="spellEnd"/>
-      <w:r>
-        <w:t xml:space="preserve"> da’</w:t>
-      </w:r>
-      <w:r>
-        <w:t xml:space="preserve"> </w:t>
-      </w:r>
-      <w:proofErr w:type="spellStart"/>
-      <w:r>
-        <w:t>changiiing</w:t>
-      </w:r>
-      <w:proofErr w:type="spellEnd"/>
+      <w:r>
+        <w:t>Hello da’</w:t>
+      </w:r>
+      <w:r>
+        <w:t xml:space="preserve"> changiiing</w:t>
+      </w:r>
       <w:r>
         <w:t xml:space="preserve"> popo</w:t>
       </w:r>
@@ -34,54 +24,28 @@
         <w:t>=4</w:t>
       </w:r>
       <w:r>
-        <w:t xml:space="preserve"> </w:t>
-      </w:r>
-      <w:proofErr w:type="spellStart"/>
-      <w:r>
-        <w:t>quick</w:t>
-      </w:r>
-      <w:proofErr w:type="spellEnd"/>
-      <w:r>
-        <w:t xml:space="preserve"> </w:t>
-      </w:r>
-      <w:proofErr w:type="spellStart"/>
-      <w:r>
-        <w:t>mats</w:t>
-      </w:r>
-      <w:proofErr w:type="spellEnd"/>
-      <w:r>
-        <w:t xml:space="preserve"> </w:t>
-      </w:r>
-      <w:proofErr w:type="spellStart"/>
-      <w:r>
-        <w:t>pimpom</w:t>
-      </w:r>
-      <w:proofErr w:type="spellEnd"/>
-      <w:r>
-        <w:t xml:space="preserve"> </w:t>
-      </w:r>
-      <w:proofErr w:type="spellStart"/>
-      <w:r>
-        <w:t>hey</w:t>
-      </w:r>
-      <w:proofErr w:type="spellEnd"/>
-      <w:r>
-        <w:t xml:space="preserve"> </w:t>
+        <w:t xml:space="preserve"> quick mats</w:t>
+      </w:r>
+      <w:r>
+        <w:t xml:space="preserve"> pimpom</w:t>
+      </w:r>
+      <w:r>
+        <w:t xml:space="preserve"> hey </w:t>
       </w:r>
       <w:r>
         <w:rPr>
           <w:u w:val="single"/>
         </w:rPr>
-        <w:t>was</w:t>
-      </w:r>
-      <w:bookmarkStart w:id="0" w:name="_GoBack"/>
-      <w:bookmarkEnd w:id="0"/>
+        <w:t>wasup</w:t>
+      </w:r>
       <w:r>
         <w:rPr>
           <w:u w:val="single"/>
         </w:rPr>
-        <w:t>up</w:t>
-      </w:r>
+        <w:t>dddddddddddddddd</w:t>
+      </w:r>
+      <w:bookmarkStart w:id="0" w:name="_GoBack"/>
+      <w:bookmarkEnd w:id="0"/>
     </w:p>
     <w:sectPr>
       <w:pgSz w:w="11906" w:h="16838"/>

</xml_diff>